<commit_message>
Update Test Script แก้ไขลูกค้า 27-53.docx
</commit_message>
<xml_diff>
--- a/Test Specification/Test Script/Test Script แก้ไขลูกค้า 27-53.docx
+++ b/Test Specification/Test Script/Test Script แก้ไขลูกค้า 27-53.docx
@@ -348,7 +348,13 @@
               <w:rPr>
                 <w:color w:val="auto"/>
               </w:rPr>
-              <w:t>update_agent</w:t>
+              <w:t>update_</w:t>
+            </w:r>
+            <w:r>
+              <w:rPr>
+                <w:color w:val="auto"/>
+              </w:rPr>
+              <w:t>customer</w:t>
             </w:r>
             <w:r>
               <w:rPr>
@@ -360,7 +366,13 @@
               <w:rPr>
                 <w:color w:val="auto"/>
               </w:rPr>
-              <w:t>agn_</w:t>
+              <w:t>cus</w:t>
+            </w:r>
+            <w:r>
+              <w:rPr>
+                <w:color w:val="auto"/>
+              </w:rPr>
+              <w:t>_</w:t>
             </w:r>
             <w:r>
               <w:rPr>
@@ -441,7 +453,6 @@
           <w:p>
             <w:pPr>
               <w:rPr>
-                <w:rFonts w:hint="cs"/>
                 <w:cs/>
               </w:rPr>
             </w:pPr>
@@ -1441,7 +1452,6 @@
             <w:pPr>
               <w:jc w:val="center"/>
               <w:rPr>
-                <w:rFonts w:hint="cs"/>
                 <w:cs/>
               </w:rPr>
             </w:pPr>
@@ -2033,7 +2043,13 @@
               <w:rPr>
                 <w:color w:val="auto"/>
               </w:rPr>
-              <w:t>update_agent</w:t>
+              <w:t>update_</w:t>
+            </w:r>
+            <w:r>
+              <w:rPr>
+                <w:color w:val="auto"/>
+              </w:rPr>
+              <w:t>customer</w:t>
             </w:r>
             <w:r>
               <w:rPr>
@@ -2045,7 +2061,13 @@
               <w:rPr>
                 <w:color w:val="auto"/>
               </w:rPr>
-              <w:t>agn_</w:t>
+              <w:t>cus</w:t>
+            </w:r>
+            <w:r>
+              <w:rPr>
+                <w:color w:val="auto"/>
+              </w:rPr>
+              <w:t>_</w:t>
             </w:r>
             <w:r>
               <w:rPr>
@@ -3745,7 +3767,13 @@
               <w:rPr>
                 <w:color w:val="auto"/>
               </w:rPr>
-              <w:t>update_agent</w:t>
+              <w:t>update_</w:t>
+            </w:r>
+            <w:r>
+              <w:rPr>
+                <w:color w:val="auto"/>
+              </w:rPr>
+              <w:t>customer</w:t>
             </w:r>
             <w:r>
               <w:rPr>
@@ -3757,7 +3785,13 @@
               <w:rPr>
                 <w:color w:val="auto"/>
               </w:rPr>
-              <w:t>agn_</w:t>
+              <w:t>cus</w:t>
+            </w:r>
+            <w:r>
+              <w:rPr>
+                <w:color w:val="auto"/>
+              </w:rPr>
+              <w:t>_</w:t>
             </w:r>
             <w:r>
               <w:rPr>
@@ -5449,7 +5483,13 @@
               <w:rPr>
                 <w:color w:val="auto"/>
               </w:rPr>
-              <w:t>update_agent</w:t>
+              <w:t>update_</w:t>
+            </w:r>
+            <w:r>
+              <w:rPr>
+                <w:color w:val="auto"/>
+              </w:rPr>
+              <w:t>customer</w:t>
             </w:r>
             <w:r>
               <w:rPr>
@@ -5461,7 +5501,13 @@
               <w:rPr>
                 <w:color w:val="auto"/>
               </w:rPr>
-              <w:t>agn_</w:t>
+              <w:t>cus</w:t>
+            </w:r>
+            <w:r>
+              <w:rPr>
+                <w:color w:val="auto"/>
+              </w:rPr>
+              <w:t>_</w:t>
             </w:r>
             <w:r>
               <w:rPr>
@@ -7139,7 +7185,13 @@
               <w:rPr>
                 <w:color w:val="auto"/>
               </w:rPr>
-              <w:t>update_agent</w:t>
+              <w:t>update_</w:t>
+            </w:r>
+            <w:r>
+              <w:rPr>
+                <w:color w:val="auto"/>
+              </w:rPr>
+              <w:t>customer</w:t>
             </w:r>
             <w:r>
               <w:rPr>
@@ -7151,7 +7203,13 @@
               <w:rPr>
                 <w:color w:val="auto"/>
               </w:rPr>
-              <w:t>agn_</w:t>
+              <w:t>cus</w:t>
+            </w:r>
+            <w:r>
+              <w:rPr>
+                <w:color w:val="auto"/>
+              </w:rPr>
+              <w:t>_</w:t>
             </w:r>
             <w:r>
               <w:rPr>
@@ -8849,7 +8907,13 @@
               <w:rPr>
                 <w:color w:val="auto"/>
               </w:rPr>
-              <w:t>update_agent</w:t>
+              <w:t>update_</w:t>
+            </w:r>
+            <w:r>
+              <w:rPr>
+                <w:color w:val="auto"/>
+              </w:rPr>
+              <w:t>customer</w:t>
             </w:r>
             <w:r>
               <w:rPr>
@@ -8861,7 +8925,13 @@
               <w:rPr>
                 <w:color w:val="auto"/>
               </w:rPr>
-              <w:t>agn_</w:t>
+              <w:t>cus</w:t>
+            </w:r>
+            <w:r>
+              <w:rPr>
+                <w:color w:val="auto"/>
+              </w:rPr>
+              <w:t>_</w:t>
             </w:r>
             <w:r>
               <w:rPr>
@@ -10571,7 +10641,13 @@
               <w:rPr>
                 <w:color w:val="auto"/>
               </w:rPr>
-              <w:t>update_agent</w:t>
+              <w:t>update_</w:t>
+            </w:r>
+            <w:r>
+              <w:rPr>
+                <w:color w:val="auto"/>
+              </w:rPr>
+              <w:t>customer</w:t>
             </w:r>
             <w:r>
               <w:rPr>
@@ -10583,7 +10659,13 @@
               <w:rPr>
                 <w:color w:val="auto"/>
               </w:rPr>
-              <w:t>agn_</w:t>
+              <w:t>cus</w:t>
+            </w:r>
+            <w:r>
+              <w:rPr>
+                <w:color w:val="auto"/>
+              </w:rPr>
+              <w:t>_</w:t>
             </w:r>
             <w:r>
               <w:rPr>
@@ -12289,7 +12371,13 @@
               <w:rPr>
                 <w:color w:val="auto"/>
               </w:rPr>
-              <w:t>update_agent</w:t>
+              <w:t>update_</w:t>
+            </w:r>
+            <w:r>
+              <w:rPr>
+                <w:color w:val="auto"/>
+              </w:rPr>
+              <w:t>customer</w:t>
             </w:r>
             <w:r>
               <w:rPr>
@@ -12301,7 +12389,13 @@
               <w:rPr>
                 <w:color w:val="auto"/>
               </w:rPr>
-              <w:t>agn_</w:t>
+              <w:t>cus</w:t>
+            </w:r>
+            <w:r>
+              <w:rPr>
+                <w:color w:val="auto"/>
+              </w:rPr>
+              <w:t>_</w:t>
             </w:r>
             <w:r>
               <w:rPr>
@@ -14000,7 +14094,13 @@
               <w:rPr>
                 <w:color w:val="auto"/>
               </w:rPr>
-              <w:t>update_agent</w:t>
+              <w:t>update_</w:t>
+            </w:r>
+            <w:r>
+              <w:rPr>
+                <w:color w:val="auto"/>
+              </w:rPr>
+              <w:t>customer</w:t>
             </w:r>
             <w:r>
               <w:rPr>
@@ -14012,7 +14112,13 @@
               <w:rPr>
                 <w:color w:val="auto"/>
               </w:rPr>
-              <w:t>agn_</w:t>
+              <w:t>cus</w:t>
+            </w:r>
+            <w:r>
+              <w:rPr>
+                <w:color w:val="auto"/>
+              </w:rPr>
+              <w:t>_</w:t>
             </w:r>
             <w:r>
               <w:rPr>
@@ -15740,7 +15846,13 @@
               <w:rPr>
                 <w:color w:val="auto"/>
               </w:rPr>
-              <w:t>update_agent</w:t>
+              <w:t>update_</w:t>
+            </w:r>
+            <w:r>
+              <w:rPr>
+                <w:color w:val="auto"/>
+              </w:rPr>
+              <w:t>customer</w:t>
             </w:r>
             <w:r>
               <w:rPr>
@@ -15752,7 +15864,13 @@
               <w:rPr>
                 <w:color w:val="auto"/>
               </w:rPr>
-              <w:t>agn_</w:t>
+              <w:t>cus</w:t>
+            </w:r>
+            <w:r>
+              <w:rPr>
+                <w:color w:val="auto"/>
+              </w:rPr>
+              <w:t>_</w:t>
             </w:r>
             <w:r>
               <w:rPr>
@@ -17473,7 +17591,13 @@
               <w:rPr>
                 <w:color w:val="auto"/>
               </w:rPr>
-              <w:t>update_agent</w:t>
+              <w:t>update_</w:t>
+            </w:r>
+            <w:r>
+              <w:rPr>
+                <w:color w:val="auto"/>
+              </w:rPr>
+              <w:t>customer</w:t>
             </w:r>
             <w:r>
               <w:rPr>
@@ -17485,7 +17609,13 @@
               <w:rPr>
                 <w:color w:val="auto"/>
               </w:rPr>
-              <w:t>agn_</w:t>
+              <w:t>cus</w:t>
+            </w:r>
+            <w:r>
+              <w:rPr>
+                <w:color w:val="auto"/>
+              </w:rPr>
+              <w:t>_</w:t>
             </w:r>
             <w:r>
               <w:rPr>
@@ -19185,7 +19315,13 @@
               <w:rPr>
                 <w:color w:val="auto"/>
               </w:rPr>
-              <w:t>update_agent</w:t>
+              <w:t>update_</w:t>
+            </w:r>
+            <w:r>
+              <w:rPr>
+                <w:color w:val="auto"/>
+              </w:rPr>
+              <w:t>customer</w:t>
             </w:r>
             <w:r>
               <w:rPr>
@@ -19197,7 +19333,13 @@
               <w:rPr>
                 <w:color w:val="auto"/>
               </w:rPr>
-              <w:t>agn_</w:t>
+              <w:t>cus</w:t>
+            </w:r>
+            <w:r>
+              <w:rPr>
+                <w:color w:val="auto"/>
+              </w:rPr>
+              <w:t>_</w:t>
             </w:r>
             <w:r>
               <w:rPr>
@@ -20923,7 +21065,13 @@
               <w:rPr>
                 <w:color w:val="auto"/>
               </w:rPr>
-              <w:t>update_agent</w:t>
+              <w:t>update_</w:t>
+            </w:r>
+            <w:r>
+              <w:rPr>
+                <w:color w:val="auto"/>
+              </w:rPr>
+              <w:t>customer</w:t>
             </w:r>
             <w:r>
               <w:rPr>
@@ -20935,7 +21083,13 @@
               <w:rPr>
                 <w:color w:val="auto"/>
               </w:rPr>
-              <w:t>agn_</w:t>
+              <w:t>cus</w:t>
+            </w:r>
+            <w:r>
+              <w:rPr>
+                <w:color w:val="auto"/>
+              </w:rPr>
+              <w:t>_</w:t>
             </w:r>
             <w:r>
               <w:rPr>
@@ -22641,7 +22795,13 @@
               <w:rPr>
                 <w:color w:val="auto"/>
               </w:rPr>
-              <w:t>update_agent</w:t>
+              <w:t>update_</w:t>
+            </w:r>
+            <w:r>
+              <w:rPr>
+                <w:color w:val="auto"/>
+              </w:rPr>
+              <w:t>customer</w:t>
             </w:r>
             <w:r>
               <w:rPr>
@@ -22653,7 +22813,13 @@
               <w:rPr>
                 <w:color w:val="auto"/>
               </w:rPr>
-              <w:t>agn_</w:t>
+              <w:t>cus</w:t>
+            </w:r>
+            <w:r>
+              <w:rPr>
+                <w:color w:val="auto"/>
+              </w:rPr>
+              <w:t>_</w:t>
             </w:r>
             <w:r>
               <w:rPr>
@@ -23949,14 +24115,7 @@
                 <w:rFonts w:hint="cs"/>
                 <w:cs/>
               </w:rPr>
-              <w:t>กรุณากรอก</w:t>
-            </w:r>
-            <w:r>
-              <w:rPr>
-                <w:rFonts w:hint="cs"/>
-                <w:cs/>
-              </w:rPr>
-              <w:t>ตัวเลขจำนวน 10 ตัวอักษร</w:t>
+              <w:t>กรุณากรอกตัวเลขจำนวน 10 ตัวอักษร</w:t>
             </w:r>
             <w:r>
               <w:t>”</w:t>
@@ -24387,7 +24546,13 @@
               <w:rPr>
                 <w:color w:val="auto"/>
               </w:rPr>
-              <w:t>update_agent</w:t>
+              <w:t>update_</w:t>
+            </w:r>
+            <w:r>
+              <w:rPr>
+                <w:color w:val="auto"/>
+              </w:rPr>
+              <w:t>customer</w:t>
             </w:r>
             <w:r>
               <w:rPr>
@@ -24399,7 +24564,13 @@
               <w:rPr>
                 <w:color w:val="auto"/>
               </w:rPr>
-              <w:t>agn_</w:t>
+              <w:t>cus</w:t>
+            </w:r>
+            <w:r>
+              <w:rPr>
+                <w:color w:val="auto"/>
+              </w:rPr>
+              <w:t>_</w:t>
             </w:r>
             <w:r>
               <w:rPr>
@@ -25676,14 +25847,7 @@
                 <w:rFonts w:hint="cs"/>
                 <w:cs/>
               </w:rPr>
-              <w:t>กรุณากรอกเบอร์</w:t>
-            </w:r>
-            <w:r>
-              <w:rPr>
-                <w:rFonts w:hint="cs"/>
-                <w:cs/>
-              </w:rPr>
-              <w:t>โทรศัพท์</w:t>
+              <w:t>กรุณากรอกเบอร์โทรศัพท์</w:t>
             </w:r>
             <w:r>
               <w:t>”</w:t>
@@ -26102,7 +26266,13 @@
               <w:rPr>
                 <w:color w:val="auto"/>
               </w:rPr>
-              <w:t>update_agent</w:t>
+              <w:t>update_</w:t>
+            </w:r>
+            <w:r>
+              <w:rPr>
+                <w:color w:val="auto"/>
+              </w:rPr>
+              <w:t>customer</w:t>
             </w:r>
             <w:r>
               <w:rPr>
@@ -26114,7 +26284,13 @@
               <w:rPr>
                 <w:color w:val="auto"/>
               </w:rPr>
-              <w:t>agn_</w:t>
+              <w:t>cus</w:t>
+            </w:r>
+            <w:r>
+              <w:rPr>
+                <w:color w:val="auto"/>
+              </w:rPr>
+              <w:t>_</w:t>
             </w:r>
             <w:r>
               <w:rPr>
@@ -27413,14 +27589,7 @@
                 <w:rFonts w:hint="cs"/>
                 <w:cs/>
               </w:rPr>
-              <w:t>กรุณากรอก</w:t>
-            </w:r>
-            <w:r>
-              <w:rPr>
-                <w:rFonts w:hint="cs"/>
-                <w:cs/>
-              </w:rPr>
-              <w:t>ตัวเลขจำนวน 10 ตัวอักษร</w:t>
+              <w:t>กรุณากรอกตัวเลขจำนวน 10 ตัวอักษร</w:t>
             </w:r>
             <w:r>
               <w:t>”</w:t>
@@ -27842,7 +28011,13 @@
               <w:rPr>
                 <w:color w:val="auto"/>
               </w:rPr>
-              <w:t>update_agent</w:t>
+              <w:t>update_</w:t>
+            </w:r>
+            <w:r>
+              <w:rPr>
+                <w:color w:val="auto"/>
+              </w:rPr>
+              <w:t>customer</w:t>
             </w:r>
             <w:r>
               <w:rPr>
@@ -27854,7 +28029,13 @@
               <w:rPr>
                 <w:color w:val="auto"/>
               </w:rPr>
-              <w:t>agn_</w:t>
+              <w:t>cus</w:t>
+            </w:r>
+            <w:r>
+              <w:rPr>
+                <w:color w:val="auto"/>
+              </w:rPr>
+              <w:t>_</w:t>
             </w:r>
             <w:r>
               <w:rPr>
@@ -29566,7 +29747,13 @@
               <w:rPr>
                 <w:color w:val="auto"/>
               </w:rPr>
-              <w:t>update_agent</w:t>
+              <w:t>update_</w:t>
+            </w:r>
+            <w:r>
+              <w:rPr>
+                <w:color w:val="auto"/>
+              </w:rPr>
+              <w:t>customer</w:t>
             </w:r>
             <w:r>
               <w:rPr>
@@ -29578,7 +29765,13 @@
               <w:rPr>
                 <w:color w:val="auto"/>
               </w:rPr>
-              <w:t>agn_</w:t>
+              <w:t>cus</w:t>
+            </w:r>
+            <w:r>
+              <w:rPr>
+                <w:color w:val="auto"/>
+              </w:rPr>
+              <w:t>_</w:t>
             </w:r>
             <w:r>
               <w:rPr>
@@ -31284,7 +31477,13 @@
               <w:rPr>
                 <w:color w:val="auto"/>
               </w:rPr>
-              <w:t>update_agent</w:t>
+              <w:t>update_</w:t>
+            </w:r>
+            <w:r>
+              <w:rPr>
+                <w:color w:val="auto"/>
+              </w:rPr>
+              <w:t>customer</w:t>
             </w:r>
             <w:r>
               <w:rPr>
@@ -31296,7 +31495,13 @@
               <w:rPr>
                 <w:color w:val="auto"/>
               </w:rPr>
-              <w:t>agn_</w:t>
+              <w:t>cus</w:t>
+            </w:r>
+            <w:r>
+              <w:rPr>
+                <w:color w:val="auto"/>
+              </w:rPr>
+              <w:t>_</w:t>
             </w:r>
             <w:r>
               <w:rPr>
@@ -33000,7 +33205,13 @@
               <w:rPr>
                 <w:color w:val="auto"/>
               </w:rPr>
-              <w:t>update_agent</w:t>
+              <w:t>update_</w:t>
+            </w:r>
+            <w:r>
+              <w:rPr>
+                <w:color w:val="auto"/>
+              </w:rPr>
+              <w:t>customer</w:t>
             </w:r>
             <w:r>
               <w:rPr>
@@ -33012,7 +33223,13 @@
               <w:rPr>
                 <w:color w:val="auto"/>
               </w:rPr>
-              <w:t>agn_</w:t>
+              <w:t>cus</w:t>
+            </w:r>
+            <w:r>
+              <w:rPr>
+                <w:color w:val="auto"/>
+              </w:rPr>
+              <w:t>_</w:t>
             </w:r>
             <w:r>
               <w:rPr>
@@ -34719,7 +34936,13 @@
               <w:rPr>
                 <w:color w:val="auto"/>
               </w:rPr>
-              <w:t>update_agent</w:t>
+              <w:t>update_</w:t>
+            </w:r>
+            <w:r>
+              <w:rPr>
+                <w:color w:val="auto"/>
+              </w:rPr>
+              <w:t>customer</w:t>
             </w:r>
             <w:r>
               <w:rPr>
@@ -34731,7 +34954,13 @@
               <w:rPr>
                 <w:color w:val="auto"/>
               </w:rPr>
-              <w:t>agn_</w:t>
+              <w:t>cus</w:t>
+            </w:r>
+            <w:r>
+              <w:rPr>
+                <w:color w:val="auto"/>
+              </w:rPr>
+              <w:t>_</w:t>
             </w:r>
             <w:r>
               <w:rPr>
@@ -36442,7 +36671,13 @@
               <w:rPr>
                 <w:color w:val="auto"/>
               </w:rPr>
-              <w:t>update_agent</w:t>
+              <w:t>update_</w:t>
+            </w:r>
+            <w:r>
+              <w:rPr>
+                <w:color w:val="auto"/>
+              </w:rPr>
+              <w:t>customer</w:t>
             </w:r>
             <w:r>
               <w:rPr>
@@ -36454,7 +36689,13 @@
               <w:rPr>
                 <w:color w:val="auto"/>
               </w:rPr>
-              <w:t>agn_</w:t>
+              <w:t>cus</w:t>
+            </w:r>
+            <w:r>
+              <w:rPr>
+                <w:color w:val="auto"/>
+              </w:rPr>
+              <w:t>_</w:t>
             </w:r>
             <w:r>
               <w:rPr>
@@ -37740,14 +37981,7 @@
                 <w:rFonts w:hint="cs"/>
                 <w:cs/>
               </w:rPr>
-              <w:t>กรุณากรอก</w:t>
-            </w:r>
-            <w:r>
-              <w:rPr>
-                <w:rFonts w:hint="cs"/>
-                <w:cs/>
-              </w:rPr>
-              <w:t>อีเมลให้ถูกต้อง</w:t>
+              <w:t>กรุณากรอกอีเมลให้ถูกต้อง</w:t>
             </w:r>
             <w:r>
               <w:t>”</w:t>
@@ -38170,7 +38404,13 @@
               <w:rPr>
                 <w:color w:val="auto"/>
               </w:rPr>
-              <w:t>update_agent</w:t>
+              <w:t>update_</w:t>
+            </w:r>
+            <w:r>
+              <w:rPr>
+                <w:color w:val="auto"/>
+              </w:rPr>
+              <w:t>customer</w:t>
             </w:r>
             <w:r>
               <w:rPr>
@@ -38182,7 +38422,13 @@
               <w:rPr>
                 <w:color w:val="auto"/>
               </w:rPr>
-              <w:t>agn_</w:t>
+              <w:t>cus</w:t>
+            </w:r>
+            <w:r>
+              <w:rPr>
+                <w:color w:val="auto"/>
+              </w:rPr>
+              <w:t>_</w:t>
             </w:r>
             <w:r>
               <w:rPr>
@@ -39880,7 +40126,13 @@
               <w:rPr>
                 <w:color w:val="auto"/>
               </w:rPr>
-              <w:t>update_agent</w:t>
+              <w:t>update_</w:t>
+            </w:r>
+            <w:r>
+              <w:rPr>
+                <w:color w:val="auto"/>
+              </w:rPr>
+              <w:t>customer</w:t>
             </w:r>
             <w:r>
               <w:rPr>
@@ -39892,7 +40144,13 @@
               <w:rPr>
                 <w:color w:val="auto"/>
               </w:rPr>
-              <w:t>agn_</w:t>
+              <w:t>cus</w:t>
+            </w:r>
+            <w:r>
+              <w:rPr>
+                <w:color w:val="auto"/>
+              </w:rPr>
+              <w:t>_</w:t>
             </w:r>
             <w:r>
               <w:rPr>
@@ -41607,7 +41865,13 @@
               <w:rPr>
                 <w:color w:val="auto"/>
               </w:rPr>
-              <w:t>update_agent</w:t>
+              <w:t>update_</w:t>
+            </w:r>
+            <w:r>
+              <w:rPr>
+                <w:color w:val="auto"/>
+              </w:rPr>
+              <w:t>customer</w:t>
             </w:r>
             <w:r>
               <w:rPr>
@@ -41619,7 +41883,13 @@
               <w:rPr>
                 <w:color w:val="auto"/>
               </w:rPr>
-              <w:t>agn_</w:t>
+              <w:t>cus</w:t>
+            </w:r>
+            <w:r>
+              <w:rPr>
+                <w:color w:val="auto"/>
+              </w:rPr>
+              <w:t>_</w:t>
             </w:r>
             <w:r>
               <w:rPr>
@@ -43340,7 +43610,13 @@
               <w:rPr>
                 <w:color w:val="auto"/>
               </w:rPr>
-              <w:t>update_agent</w:t>
+              <w:t>update_</w:t>
+            </w:r>
+            <w:r>
+              <w:rPr>
+                <w:color w:val="auto"/>
+              </w:rPr>
+              <w:t>customer</w:t>
             </w:r>
             <w:r>
               <w:rPr>
@@ -43352,7 +43628,13 @@
               <w:rPr>
                 <w:color w:val="auto"/>
               </w:rPr>
-              <w:t>agn_</w:t>
+              <w:t>cus</w:t>
+            </w:r>
+            <w:r>
+              <w:rPr>
+                <w:color w:val="auto"/>
+              </w:rPr>
+              <w:t>_</w:t>
             </w:r>
             <w:r>
               <w:rPr>
@@ -45058,7 +45340,19 @@
               <w:rPr>
                 <w:color w:val="auto"/>
               </w:rPr>
-              <w:t>update_agent_cancel</w:t>
+              <w:t>update_</w:t>
+            </w:r>
+            <w:r>
+              <w:rPr>
+                <w:color w:val="auto"/>
+              </w:rPr>
+              <w:t>customer</w:t>
+            </w:r>
+            <w:r>
+              <w:rPr>
+                <w:color w:val="auto"/>
+              </w:rPr>
+              <w:t>_cancel</w:t>
             </w:r>
             <w:proofErr w:type="spellEnd"/>
             <w:r>

</xml_diff>